<commit_message>
Using styled components to get rid of "CSS hell", added FAQ, changed menu styling, optimized background images, added own temporary icon, minor changes
</commit_message>
<xml_diff>
--- a/src/content/docx/Impressum.docx
+++ b/src/content/docx/Impressum.docx
@@ -111,7 +111,7 @@
         <w:t>Gestaltung &amp; Produktion:</w:t>
       </w:r>
       <w:r>
-        <w:t xml:space="preserve"> Marek Switajski &amp; Michael Werner</w:t>
+        <w:t xml:space="preserve"> Michael Werner</w:t>
       </w:r>
       <w:r>
         <w:br/>
@@ -120,7 +120,13 @@
         <w:t xml:space="preserve">Web-Administration und -Programmierung: </w:t>
       </w:r>
       <w:r>
-        <w:t>Marek Switajski &amp; Michael Werner</w:t>
+        <w:t>Michael Werner</w:t>
+      </w:r>
+      <w:r>
+        <w:t xml:space="preserve"> &amp; </w:t>
+      </w:r>
+      <w:r>
+        <w:t>Marek Switajski</w:t>
       </w:r>
     </w:p>
     <w:p>

</xml_diff>

<commit_message>
Changed navigation components and added transparent background image to header logo
</commit_message>
<xml_diff>
--- a/src/content/docx/Impressum.docx
+++ b/src/content/docx/Impressum.docx
@@ -49,13 +49,7 @@
         <w:rPr>
           <w:lang w:val="en-US"/>
         </w:rPr>
-        <w:t>Email:</w:t>
-      </w:r>
-      <w:r>
-        <w:rPr>
-          <w:lang w:val="en-US"/>
-        </w:rPr>
-        <w:t xml:space="preserve"> </w:t>
+        <w:t xml:space="preserve">Email: </w:t>
       </w:r>
       <w:hyperlink r:id="rId4" w:history="1">
         <w:r>
@@ -63,14 +57,7 @@
             <w:rStyle w:val="Hyperlink"/>
             <w:lang w:val="en-US"/>
           </w:rPr>
-          <w:t>buer</w:t>
-        </w:r>
-        <w:r>
-          <w:rPr>
-            <w:rStyle w:val="Hyperlink"/>
-            <w:lang w:val="en-US"/>
-          </w:rPr>
-          <w:t>o@waldkindergarten-wiesenttal.de</w:t>
+          <w:t>buero@waldkindergarten-wiesenttal.de</w:t>
         </w:r>
       </w:hyperlink>
     </w:p>
@@ -85,8 +72,14 @@
     <w:p>
       <w:pPr>
         <w:pStyle w:val="berschrift3"/>
-      </w:pPr>
-      <w:r>
+        <w:rPr>
+          <w:lang w:val="en-US"/>
+        </w:rPr>
+      </w:pPr>
+      <w:r>
+        <w:rPr>
+          <w:lang w:val="en-US"/>
+        </w:rPr>
         <w:t>Vorstand</w:t>
       </w:r>
     </w:p>
@@ -99,13 +92,7 @@
           <w:rPr>
             <w:rStyle w:val="Hyperlink"/>
           </w:rPr>
-          <w:t>geschäftsfüh</w:t>
-        </w:r>
-        <w:r>
-          <w:rPr>
-            <w:rStyle w:val="Hyperlink"/>
-          </w:rPr>
-          <w:t>rung@waldkindergarten-wiesenttal.de</w:t>
+          <w:t>geschäftsführung@waldkindergarten-wiesenttal.de</w:t>
         </w:r>
       </w:hyperlink>
       <w:r>
@@ -132,15 +119,7 @@
         <w:t xml:space="preserve">2. Vorstand: </w:t>
       </w:r>
       <w:r>
-        <w:t xml:space="preserve">Oliver </w:t>
-      </w:r>
-      <w:proofErr w:type="spellStart"/>
-      <w:r>
-        <w:t>Leibfritz</w:t>
-      </w:r>
-      <w:proofErr w:type="spellEnd"/>
-      <w:r>
-        <w:t xml:space="preserve"> </w:t>
+        <w:t xml:space="preserve">Oliver Leibfritz </w:t>
       </w:r>
       <w:hyperlink r:id="rId7" w:history="1">
         <w:r>
@@ -265,7 +244,10 @@
         <w:t>Copyright © 20</w:t>
       </w:r>
       <w:r>
-        <w:t>20</w:t>
+        <w:t>2</w:t>
+      </w:r>
+      <w:r>
+        <w:t>3</w:t>
       </w:r>
       <w:r>
         <w:t xml:space="preserve"> Waldkindergarten Wiesenttal e.V.</w:t>

</xml_diff>